<commit_message>
fix speciality and rating
</commit_message>
<xml_diff>
--- a/backend/static/docx/applicant_titul.docx
+++ b/backend/static/docx/applicant_titul.docx
@@ -204,31 +204,31 @@
                 <w:sz w:val="28"/>
                 <w:szCs w:val="28"/>
               </w:rPr>
-              <w:t xml:space="preserve">Фамилия Имя </w:t>
-            </w:r>
-            <w:proofErr w:type="spellStart"/>
-            <w:r>
-              <w:rPr>
-                <w:rFonts w:ascii="Times New Roman" w:hAnsi="Times New Roman" w:cs="Times New Roman"/>
-                <w:b/>
-                <w:bCs/>
-                <w:color w:val="000000"/>
-                <w:sz w:val="28"/>
-                <w:szCs w:val="28"/>
-              </w:rPr>
-              <w:t>Отчиство</w:t>
-            </w:r>
-            <w:proofErr w:type="spellEnd"/>
-            <w:r>
-              <w:rPr>
-                <w:rFonts w:ascii="Times New Roman" w:hAnsi="Times New Roman" w:cs="Times New Roman"/>
-                <w:b/>
-                <w:bCs/>
-                <w:color w:val="000000"/>
-                <w:sz w:val="28"/>
-                <w:szCs w:val="28"/>
-              </w:rPr>
-              <w:t xml:space="preserve"> </w:t>
+              <w:t>Фамилия Имя Отч</w:t>
+            </w:r>
+            <w:r>
+              <w:rPr>
+                <w:rFonts w:ascii="Times New Roman" w:hAnsi="Times New Roman" w:cs="Times New Roman"/>
+                <w:b/>
+                <w:bCs/>
+                <w:color w:val="000000"/>
+                <w:sz w:val="28"/>
+                <w:szCs w:val="28"/>
+              </w:rPr>
+              <w:t>е</w:t>
+            </w:r>
+            <w:bookmarkStart w:id="0" w:name="_GoBack"/>
+            <w:bookmarkEnd w:id="0"/>
+            <w:r>
+              <w:rPr>
+                <w:rFonts w:ascii="Times New Roman" w:hAnsi="Times New Roman" w:cs="Times New Roman"/>
+                <w:b/>
+                <w:bCs/>
+                <w:color w:val="000000"/>
+                <w:sz w:val="28"/>
+                <w:szCs w:val="28"/>
+              </w:rPr>
+              <w:t xml:space="preserve">ство </w:t>
             </w:r>
           </w:p>
         </w:tc>
@@ -502,8 +502,6 @@
             </w:r>
           </w:p>
         </w:tc>
-        <w:bookmarkStart w:id="0" w:name="_GoBack"/>
-        <w:bookmarkEnd w:id="0"/>
       </w:tr>
       <w:tr>
         <w:tc>

</xml_diff>